<commit_message>
refactor: update Assignment2 documentation
</commit_message>
<xml_diff>
--- a/Assignments/02_Assignment/Assignment2.docx
+++ b/Assignments/02_Assignment/Assignment2.docx
@@ -944,7 +944,31 @@
         <w:rPr>
           <w:rFonts w:ascii="Times New Roman" w:hAnsi="Times New Roman" w:cs="Times New Roman"/>
         </w:rPr>
-        <w:t>The main function contains Controller class object, which calls the RunApp method to initialize the program, and hence program go with going.</w:t>
+        <w:t xml:space="preserve">The main function contains </w:t>
+      </w:r>
+      <w:r>
+        <w:rPr>
+          <w:rFonts w:ascii="Times New Roman" w:hAnsi="Times New Roman" w:cs="Times New Roman"/>
+        </w:rPr>
+        <w:t xml:space="preserve">a </w:t>
+      </w:r>
+      <w:r>
+        <w:rPr>
+          <w:rFonts w:ascii="Times New Roman" w:hAnsi="Times New Roman" w:cs="Times New Roman"/>
+        </w:rPr>
+        <w:t>Controller class object, which calls the RunApp method to initialize the program, and hence</w:t>
+      </w:r>
+      <w:r>
+        <w:rPr>
+          <w:rFonts w:ascii="Times New Roman" w:hAnsi="Times New Roman" w:cs="Times New Roman"/>
+        </w:rPr>
+        <w:t xml:space="preserve"> control</w:t>
+      </w:r>
+      <w:r>
+        <w:rPr>
+          <w:rFonts w:ascii="Times New Roman" w:hAnsi="Times New Roman" w:cs="Times New Roman"/>
+        </w:rPr>
+        <w:t xml:space="preserve"> go with going.</w:t>
       </w:r>
     </w:p>
     <w:p>
@@ -1404,14 +1428,7 @@
                                 <w:rFonts w:ascii="Times New Roman" w:hAnsi="Times New Roman"/>
                                 <w:color w:val="000000" w:themeColor="text1"/>
                               </w:rPr>
-                              <w:t xml:space="preserve"> // you can pass arguments here i.e., </w:t>
-                            </w:r>
-                            <w:r>
-                              <w:rPr>
-                                <w:rFonts w:ascii="Times New Roman" w:hAnsi="Times New Roman"/>
-                                <w:color w:val="000000" w:themeColor="text1"/>
-                              </w:rPr>
-                              <w:t>"101 - ( 2 + 43 )</w:t>
+                              <w:t xml:space="preserve"> // you can pass arguments here i.e., "101 - ( 2 + 43 )</w:t>
                             </w:r>
                             <w:r>
                               <w:rPr>
@@ -1496,14 +1513,7 @@
                           <w:rFonts w:ascii="Times New Roman" w:hAnsi="Times New Roman"/>
                           <w:color w:val="000000" w:themeColor="text1"/>
                         </w:rPr>
-                        <w:t xml:space="preserve"> // you can pass arguments here i.e., </w:t>
-                      </w:r>
-                      <w:r>
-                        <w:rPr>
-                          <w:rFonts w:ascii="Times New Roman" w:hAnsi="Times New Roman"/>
-                          <w:color w:val="000000" w:themeColor="text1"/>
-                        </w:rPr>
-                        <w:t>"101 - ( 2 + 43 )</w:t>
+                        <w:t xml:space="preserve"> // you can pass arguments here i.e., "101 - ( 2 + 43 )</w:t>
                       </w:r>
                       <w:r>
                         <w:rPr>
@@ -2090,10 +2100,10 @@
         </w:rPr>
         <mc:AlternateContent>
           <mc:Choice Requires="w16se">
-            <w16se:symEx w16se:font="Segoe UI Emoji" w16se:char="1F60D"/>
+            <w16se:symEx w16se:font="Segoe UI Emoji" w16se:char="1F91D"/>
           </mc:Choice>
           <mc:Fallback>
-            <w:t>😍</w:t>
+            <w:t>🤝</w:t>
           </mc:Fallback>
         </mc:AlternateContent>
       </w:r>

</xml_diff>